<commit_message>
updated documents to latest versionsQ
</commit_message>
<xml_diff>
--- a/RichWeb/Lab/Week2/1 - Basic HTML_CSS and the DOM API.docx
+++ b/RichWeb/Lab/Week2/1 - Basic HTML_CSS and the DOM API.docx
@@ -154,8 +154,10 @@
     </w:p>
     <w:p>
       <w:r>
-        <w:t>This worksheet is worth up to 10% of your overall module grade. You must attend and sign in at a minimum of 10 labs in the semester in order to obtain full CA credit.</w:t>
-      </w:r>
+        <w:t xml:space="preserve">This worksheet is worth up to 10% of your overall module grade. </w:t>
+      </w:r>
+      <w:bookmarkStart w:id="4" w:name="_GoBack"/>
+      <w:bookmarkEnd w:id="4"/>
     </w:p>
     <w:p/>
     <w:p>
@@ -178,8 +180,8 @@
           <w:between w:val="nil"/>
         </w:pBdr>
       </w:pPr>
-      <w:bookmarkStart w:id="4" w:name="_cxap7off2nq6" w:colFirst="0" w:colLast="0"/>
-      <w:bookmarkEnd w:id="4"/>
+      <w:bookmarkStart w:id="5" w:name="_cxap7off2nq6" w:colFirst="0" w:colLast="0"/>
+      <w:bookmarkEnd w:id="5"/>
       <w:r>
         <w:t>Submission</w:t>
       </w:r>
@@ -210,9 +212,6 @@
         <w:t xml:space="preserve"> @23:59 through </w:t>
       </w:r>
       <w:r>
-        <w:t>Email/</w:t>
-      </w:r>
-      <w:r>
         <w:t>Brightspace. Details to follow</w:t>
       </w:r>
       <w:r>
@@ -333,13 +332,33 @@
         </w:numPr>
       </w:pPr>
       <w:r>
-        <w:t>Email to</w:t>
-      </w:r>
-      <w:r>
-        <w:t xml:space="preserve"> paul.kelly2@tudublin.ie</w:t>
-      </w:r>
-      <w:r>
-        <w:t xml:space="preserve"> </w:t>
+        <w:t xml:space="preserve">Upload to </w:t>
+      </w:r>
+      <w:r>
+        <w:t>L</w:t>
+      </w:r>
+      <w:r>
+        <w:t>abs /</w:t>
+      </w:r>
+      <w:r>
+        <w:t xml:space="preserve"> Lab </w:t>
+      </w:r>
+      <w:proofErr w:type="gramStart"/>
+      <w:r>
+        <w:t>1  /</w:t>
+      </w:r>
+      <w:proofErr w:type="gramEnd"/>
+      <w:r>
+        <w:t xml:space="preserve"> L</w:t>
+      </w:r>
+      <w:r>
+        <w:t xml:space="preserve">ab 1 – </w:t>
+      </w:r>
+      <w:r>
+        <w:t>U</w:t>
+      </w:r>
+      <w:r>
+        <w:t>pload.</w:t>
       </w:r>
     </w:p>
     <w:p>
@@ -380,10 +399,12 @@
           <w:between w:val="nil"/>
         </w:pBdr>
       </w:pPr>
-      <w:bookmarkStart w:id="5" w:name="_ve1o2itghr66" w:colFirst="0" w:colLast="0"/>
-      <w:bookmarkEnd w:id="5"/>
-      <w:r>
-        <w:t>Requirements</w:t>
+      <w:bookmarkStart w:id="6" w:name="_ve1o2itghr66" w:colFirst="0" w:colLast="0"/>
+      <w:bookmarkStart w:id="7" w:name="_h9sxqmq5o9vi" w:colFirst="0" w:colLast="0"/>
+      <w:bookmarkEnd w:id="6"/>
+      <w:bookmarkEnd w:id="7"/>
+      <w:r>
+        <w:t>Resources</w:t>
       </w:r>
     </w:p>
     <w:p>
@@ -397,27 +418,7 @@
         </w:pBdr>
       </w:pPr>
       <w:r>
-        <w:t xml:space="preserve">For this lab and the remainder of the module, you will need to have created an account with </w:t>
-      </w:r>
-      <w:proofErr w:type="spellStart"/>
-      <w:r>
-        <w:t>Github</w:t>
-      </w:r>
-      <w:proofErr w:type="spellEnd"/>
-      <w:r>
-        <w:t xml:space="preserve"> (</w:t>
-      </w:r>
-      <w:hyperlink r:id="rId7">
-        <w:r>
-          <w:rPr>
-            <w:color w:val="1155CC"/>
-            <w:u w:val="single"/>
-          </w:rPr>
-          <w:t>https://education.github.com/</w:t>
-        </w:r>
-      </w:hyperlink>
-      <w:r>
-        <w:t>) which you can do so for as a student on their educate program</w:t>
+        <w:t>You are free to research whatever you need to solve the problems in this lab. Some recommended resources include:</w:t>
       </w:r>
     </w:p>
     <w:p>
@@ -433,6 +434,10 @@
     </w:p>
     <w:p>
       <w:pPr>
+        <w:numPr>
+          <w:ilvl w:val="0"/>
+          <w:numId w:val="7"/>
+        </w:numPr>
         <w:pBdr>
           <w:top w:val="nil"/>
           <w:left w:val="nil"/>
@@ -441,18 +446,126 @@
           <w:between w:val="nil"/>
         </w:pBdr>
       </w:pPr>
-      <w:r>
-        <w:t xml:space="preserve">As subscriber on their education program, you will have free private repos. If you do not store you code in a private repo, you run the risk of someone else discovering your work and </w:t>
-      </w:r>
-      <w:proofErr w:type="spellStart"/>
-      <w:r>
-        <w:t>plagiarising</w:t>
-      </w:r>
-      <w:proofErr w:type="spellEnd"/>
-      <w:r>
-        <w:t xml:space="preserve"> it for themselves.</w:t>
-      </w:r>
-    </w:p>
+      <w:hyperlink r:id="rId7">
+        <w:r>
+          <w:rPr>
+            <w:color w:val="1155CC"/>
+            <w:u w:val="single"/>
+          </w:rPr>
+          <w:t>https://developer.mozilla.org/en-US/docs/Web/Guide/HTML</w:t>
+        </w:r>
+      </w:hyperlink>
+    </w:p>
+    <w:p>
+      <w:pPr>
+        <w:numPr>
+          <w:ilvl w:val="0"/>
+          <w:numId w:val="7"/>
+        </w:numPr>
+        <w:pBdr>
+          <w:top w:val="nil"/>
+          <w:left w:val="nil"/>
+          <w:bottom w:val="nil"/>
+          <w:right w:val="nil"/>
+          <w:between w:val="nil"/>
+        </w:pBdr>
+      </w:pPr>
+      <w:hyperlink r:id="rId8">
+        <w:r>
+          <w:rPr>
+            <w:color w:val="1155CC"/>
+            <w:u w:val="single"/>
+          </w:rPr>
+          <w:t>https://developer.mozilla.org/en-US/docs/Web/CSS</w:t>
+        </w:r>
+      </w:hyperlink>
+    </w:p>
+    <w:p>
+      <w:pPr>
+        <w:numPr>
+          <w:ilvl w:val="0"/>
+          <w:numId w:val="7"/>
+        </w:numPr>
+      </w:pPr>
+      <w:hyperlink r:id="rId9">
+        <w:r>
+          <w:rPr>
+            <w:color w:val="1155CC"/>
+            <w:u w:val="single"/>
+          </w:rPr>
+          <w:t>https://developer.mozilla.org/en-US/docs/Web/API/Document_Object_Model</w:t>
+        </w:r>
+      </w:hyperlink>
+    </w:p>
+    <w:p>
+      <w:pPr>
+        <w:numPr>
+          <w:ilvl w:val="0"/>
+          <w:numId w:val="7"/>
+        </w:numPr>
+      </w:pPr>
+      <w:hyperlink r:id="rId10">
+        <w:r>
+          <w:rPr>
+            <w:color w:val="1155CC"/>
+            <w:u w:val="single"/>
+          </w:rPr>
+          <w:t>https://developer.mozilla.org/en-US/docs/Web/JavaScript</w:t>
+        </w:r>
+      </w:hyperlink>
+    </w:p>
+    <w:p>
+      <w:pPr>
+        <w:numPr>
+          <w:ilvl w:val="0"/>
+          <w:numId w:val="7"/>
+        </w:numPr>
+      </w:pPr>
+      <w:hyperlink r:id="rId11">
+        <w:r>
+          <w:rPr>
+            <w:color w:val="1155CC"/>
+            <w:u w:val="single"/>
+          </w:rPr>
+          <w:t>https://www.codecademy.com/learn/javascript</w:t>
+        </w:r>
+      </w:hyperlink>
+    </w:p>
+    <w:p>
+      <w:pPr>
+        <w:numPr>
+          <w:ilvl w:val="0"/>
+          <w:numId w:val="7"/>
+        </w:numPr>
+      </w:pPr>
+      <w:hyperlink r:id="rId12">
+        <w:r>
+          <w:rPr>
+            <w:color w:val="1155CC"/>
+            <w:u w:val="single"/>
+          </w:rPr>
+          <w:t>https://www.wolframalpha.com/input/?i=rule+60</w:t>
+        </w:r>
+      </w:hyperlink>
+    </w:p>
+    <w:p>
+      <w:pPr>
+        <w:numPr>
+          <w:ilvl w:val="0"/>
+          <w:numId w:val="7"/>
+        </w:numPr>
+      </w:pPr>
+      <w:hyperlink r:id="rId13">
+        <w:r>
+          <w:rPr>
+            <w:color w:val="1155CC"/>
+            <w:u w:val="single"/>
+          </w:rPr>
+          <w:t>https://www.youtube.com/watch?v=FQsBmnZvBdc</w:t>
+        </w:r>
+      </w:hyperlink>
+    </w:p>
+    <w:p/>
     <w:p>
       <w:pPr>
         <w:pStyle w:val="Heading2"/>
@@ -468,10 +581,10 @@
           <w:between w:val="nil"/>
         </w:pBdr>
       </w:pPr>
-      <w:bookmarkStart w:id="6" w:name="_h9sxqmq5o9vi" w:colFirst="0" w:colLast="0"/>
-      <w:bookmarkEnd w:id="6"/>
-      <w:r>
-        <w:t>Resources</w:t>
+      <w:bookmarkStart w:id="8" w:name="_v8788f2d5lq9" w:colFirst="0" w:colLast="0"/>
+      <w:bookmarkEnd w:id="8"/>
+      <w:r>
+        <w:t>Problem Sets</w:t>
       </w:r>
     </w:p>
     <w:p>
@@ -484,9 +597,6 @@
           <w:between w:val="nil"/>
         </w:pBdr>
       </w:pPr>
-      <w:r>
-        <w:t>You are free to research whatever you need to solve the problems in this lab. Some recommended resources include:</w:t>
-      </w:r>
     </w:p>
     <w:p>
       <w:pPr>
@@ -498,195 +608,18 @@
           <w:between w:val="nil"/>
         </w:pBdr>
       </w:pPr>
-    </w:p>
-    <w:p>
-      <w:pPr>
-        <w:numPr>
-          <w:ilvl w:val="0"/>
-          <w:numId w:val="7"/>
-        </w:numPr>
-        <w:pBdr>
-          <w:top w:val="nil"/>
-          <w:left w:val="nil"/>
-          <w:bottom w:val="nil"/>
-          <w:right w:val="nil"/>
-          <w:between w:val="nil"/>
-        </w:pBdr>
-      </w:pPr>
-      <w:hyperlink r:id="rId8">
-        <w:r>
-          <w:rPr>
-            <w:color w:val="1155CC"/>
-            <w:u w:val="single"/>
-          </w:rPr>
-          <w:t>https://developer.mozilla.org/en-US/docs/Web/Guide/HTML</w:t>
-        </w:r>
-      </w:hyperlink>
-    </w:p>
-    <w:p>
-      <w:pPr>
-        <w:numPr>
-          <w:ilvl w:val="0"/>
-          <w:numId w:val="7"/>
-        </w:numPr>
-        <w:pBdr>
-          <w:top w:val="nil"/>
-          <w:left w:val="nil"/>
-          <w:bottom w:val="nil"/>
-          <w:right w:val="nil"/>
-          <w:between w:val="nil"/>
-        </w:pBdr>
-      </w:pPr>
-      <w:hyperlink r:id="rId9">
-        <w:r>
-          <w:rPr>
-            <w:color w:val="1155CC"/>
-            <w:u w:val="single"/>
-          </w:rPr>
-          <w:t>https://developer.mozilla.org/en-US/docs/Web/CSS</w:t>
-        </w:r>
-      </w:hyperlink>
-    </w:p>
-    <w:p>
-      <w:pPr>
-        <w:numPr>
-          <w:ilvl w:val="0"/>
-          <w:numId w:val="7"/>
-        </w:numPr>
-      </w:pPr>
-      <w:hyperlink r:id="rId10">
-        <w:r>
-          <w:rPr>
-            <w:color w:val="1155CC"/>
-            <w:u w:val="single"/>
-          </w:rPr>
-          <w:t>https://developer.mozilla.org/en-US/docs/Web/API/Document_Object_Model</w:t>
-        </w:r>
-      </w:hyperlink>
-    </w:p>
-    <w:p>
-      <w:pPr>
-        <w:numPr>
-          <w:ilvl w:val="0"/>
-          <w:numId w:val="7"/>
-        </w:numPr>
-      </w:pPr>
-      <w:hyperlink r:id="rId11">
-        <w:r>
-          <w:rPr>
-            <w:color w:val="1155CC"/>
-            <w:u w:val="single"/>
-          </w:rPr>
-          <w:t>https://developer.mozilla.org/en-US/docs/Web/JavaScript</w:t>
-        </w:r>
-      </w:hyperlink>
-    </w:p>
-    <w:p>
-      <w:pPr>
-        <w:numPr>
-          <w:ilvl w:val="0"/>
-          <w:numId w:val="7"/>
-        </w:numPr>
-      </w:pPr>
-      <w:hyperlink r:id="rId12">
-        <w:r>
-          <w:rPr>
-            <w:color w:val="1155CC"/>
-            <w:u w:val="single"/>
-          </w:rPr>
-          <w:t>https://www.codecademy.com/learn/javascript</w:t>
-        </w:r>
-      </w:hyperlink>
-    </w:p>
-    <w:p>
-      <w:pPr>
-        <w:numPr>
-          <w:ilvl w:val="0"/>
-          <w:numId w:val="7"/>
-        </w:numPr>
-      </w:pPr>
-      <w:hyperlink r:id="rId13">
-        <w:r>
-          <w:rPr>
-            <w:color w:val="1155CC"/>
-            <w:u w:val="single"/>
-          </w:rPr>
-          <w:t>https://www.wolframalpha.com/input/?i=rule+60</w:t>
-        </w:r>
-      </w:hyperlink>
-    </w:p>
-    <w:p>
-      <w:pPr>
-        <w:numPr>
-          <w:ilvl w:val="0"/>
-          <w:numId w:val="7"/>
-        </w:numPr>
-      </w:pPr>
+      <w:r>
+        <w:t>Credit will be given for well-</w:t>
+      </w:r>
+      <w:proofErr w:type="spellStart"/>
+      <w:r>
+        <w:t>organised</w:t>
+      </w:r>
+      <w:proofErr w:type="spellEnd"/>
+      <w:r>
+        <w:t xml:space="preserve"> and maintainable code, so keep it </w:t>
+      </w:r>
       <w:hyperlink r:id="rId14">
-        <w:r>
-          <w:rPr>
-            <w:color w:val="1155CC"/>
-            <w:u w:val="single"/>
-          </w:rPr>
-          <w:t>https://www.youtube.com/watch?v=FQsBmnZvBdc</w:t>
-        </w:r>
-      </w:hyperlink>
-    </w:p>
-    <w:p/>
-    <w:p>
-      <w:pPr>
-        <w:pStyle w:val="Heading2"/>
-        <w:numPr>
-          <w:ilvl w:val="0"/>
-          <w:numId w:val="2"/>
-        </w:numPr>
-        <w:pBdr>
-          <w:top w:val="nil"/>
-          <w:left w:val="nil"/>
-          <w:bottom w:val="nil"/>
-          <w:right w:val="nil"/>
-          <w:between w:val="nil"/>
-        </w:pBdr>
-      </w:pPr>
-      <w:bookmarkStart w:id="7" w:name="_v8788f2d5lq9" w:colFirst="0" w:colLast="0"/>
-      <w:bookmarkEnd w:id="7"/>
-      <w:r>
-        <w:t>Problem Sets</w:t>
-      </w:r>
-    </w:p>
-    <w:p>
-      <w:pPr>
-        <w:pBdr>
-          <w:top w:val="nil"/>
-          <w:left w:val="nil"/>
-          <w:bottom w:val="nil"/>
-          <w:right w:val="nil"/>
-          <w:between w:val="nil"/>
-        </w:pBdr>
-      </w:pPr>
-    </w:p>
-    <w:p>
-      <w:pPr>
-        <w:pBdr>
-          <w:top w:val="nil"/>
-          <w:left w:val="nil"/>
-          <w:bottom w:val="nil"/>
-          <w:right w:val="nil"/>
-          <w:between w:val="nil"/>
-        </w:pBdr>
-      </w:pPr>
-      <w:r>
-        <w:t>Credit will be given for well-</w:t>
-      </w:r>
-      <w:proofErr w:type="spellStart"/>
-      <w:r>
-        <w:t>organised</w:t>
-      </w:r>
-      <w:proofErr w:type="spellEnd"/>
-      <w:r>
-        <w:t xml:space="preserve"> and maintainable code, so keep it </w:t>
-      </w:r>
-      <w:hyperlink r:id="rId15">
         <w:r>
           <w:rPr>
             <w:color w:val="1155CC"/>
@@ -756,8 +689,6 @@
             <w:r>
               <w:t>demonstrates</w:t>
             </w:r>
-            <w:bookmarkStart w:id="8" w:name="_GoBack"/>
-            <w:bookmarkEnd w:id="8"/>
             <w:r>
               <w:t xml:space="preserve"> list insertion. The model must consist of three elements:</w:t>
             </w:r>
@@ -824,7 +755,6 @@
           </w:p>
           <w:p>
             <w:r>
-              <w:lastRenderedPageBreak/>
               <w:t>Each of the list elements should follow the format &lt;li style=""&gt;</w:t>
             </w:r>
             <w:proofErr w:type="spellStart"/>
@@ -858,7 +788,6 @@
               <w:rPr>
                 <w:u w:val="single"/>
               </w:rPr>
-              <w:lastRenderedPageBreak/>
               <w:t>10 marks</w:t>
             </w:r>
           </w:p>
@@ -909,12 +838,29 @@
           </w:p>
           <w:p>
             <w:r>
+              <w:lastRenderedPageBreak/>
               <w:t>If the window size is less than 720px, then the 1x4 flexible grid becomes a 2x2 grid.  That is, the 3rd and 4th columns slide down onto the 2nd row.</w:t>
             </w:r>
           </w:p>
           <w:p>
             <w:r>
               <w:t>If the window size is less than 360px, then the 1x4 flexible grid becomes 4x1 grid.  Each column slides under the one before it. The 2nd column slides under the 1st, the 3rd slides under the 2nd, and the 4th slides under the 3rd.</w:t>
+            </w:r>
+          </w:p>
+          <w:p/>
+          <w:p>
+            <w:pPr>
+              <w:rPr>
+                <w:b/>
+                <w:bCs/>
+              </w:rPr>
+            </w:pPr>
+            <w:r>
+              <w:rPr>
+                <w:b/>
+                <w:bCs/>
+              </w:rPr>
+              <w:t>NO BOOTSTRAP!</w:t>
             </w:r>
           </w:p>
         </w:tc>
@@ -932,6 +878,7 @@
               <w:rPr>
                 <w:u w:val="single"/>
               </w:rPr>
+              <w:lastRenderedPageBreak/>
               <w:t>35 marks</w:t>
             </w:r>
           </w:p>
@@ -1106,12 +1053,12 @@
       <w:bookmarkEnd w:id="9"/>
     </w:p>
     <w:sectPr>
-      <w:headerReference w:type="even" r:id="rId16"/>
-      <w:headerReference w:type="default" r:id="rId17"/>
-      <w:footerReference w:type="even" r:id="rId18"/>
-      <w:footerReference w:type="default" r:id="rId19"/>
-      <w:headerReference w:type="first" r:id="rId20"/>
-      <w:footerReference w:type="first" r:id="rId21"/>
+      <w:headerReference w:type="even" r:id="rId15"/>
+      <w:headerReference w:type="default" r:id="rId16"/>
+      <w:footerReference w:type="even" r:id="rId17"/>
+      <w:footerReference w:type="default" r:id="rId18"/>
+      <w:headerReference w:type="first" r:id="rId19"/>
+      <w:footerReference w:type="first" r:id="rId20"/>
       <w:pgSz w:w="12240" w:h="15840"/>
       <w:pgMar w:top="1440" w:right="1440" w:bottom="1440" w:left="1440" w:header="0" w:footer="720" w:gutter="0"/>
       <w:pgNumType w:start="1"/>

</xml_diff>